<commit_message>
feat: add table rendering tests and update template structure
- Introduce `Render2TablePolicy` for enhanced table rendering capabilities
- Add new test method `renderTableTemplate` for standard table rendering
- Add new test method `renderChildTableTemplate` for child table rendering
- Update `render.docx` template with new table structure and placeholders
- Add new template file `render2.docx` for child table rendering tests
</commit_message>
<xml_diff>
--- a/java/spring-boot-01/src/main/resources/resources/static/render.docx
+++ b/java/spring-boot-01/src/main/resources/resources/static/render.docx
@@ -2,31 +2,6 @@
 <file path=word/document.xml><?xml version="1.0" encoding="utf-8"?>
 <w:document xmlns:wpc="http://schemas.microsoft.com/office/word/2010/wordprocessingCanvas" xmlns:cx="http://schemas.microsoft.com/office/drawing/2014/chartex" xmlns:cx1="http://schemas.microsoft.com/office/drawing/2015/9/8/chartex" xmlns:cx2="http://schemas.microsoft.com/office/drawing/2015/10/21/chartex" xmlns:cx3="http://schemas.microsoft.com/office/drawing/2016/5/9/chartex" xmlns:cx4="http://schemas.microsoft.com/office/drawing/2016/5/10/chartex" xmlns:cx5="http://schemas.microsoft.com/office/drawing/2016/5/11/chartex" xmlns:cx6="http://schemas.microsoft.com/office/drawing/2016/5/12/chartex" xmlns:cx7="http://schemas.microsoft.com/office/drawing/2016/5/13/chartex" xmlns:cx8="http://schemas.microsoft.com/office/drawing/2016/5/14/chartex" xmlns:mc="http://schemas.openxmlformats.org/markup-compatibility/2006" xmlns:aink="http://schemas.microsoft.com/office/drawing/2016/ink" xmlns:am3d="http://schemas.microsoft.com/office/drawing/2017/model3d" xmlns:o="urn:schemas-microsoft-com:office:office" xmlns:oel="http://schemas.microsoft.com/office/2019/extlst" xmlns:r="http://schemas.openxmlformats.org/officeDocument/2006/relationships" xmlns:m="http://schemas.openxmlformats.org/officeDocument/2006/math" xmlns:v="urn:schemas-microsoft-com:vml" xmlns:wp14="http://schemas.microsoft.com/office/word/2010/wordprocessingDrawing" xmlns:wp="http://schemas.openxmlformats.org/drawingml/2006/wordprocessingDrawing" xmlns:w10="urn:schemas-microsoft-com:office:word" xmlns:w="http://schemas.openxmlformats.org/wordprocessingml/2006/main" xmlns:w14="http://schemas.microsoft.com/office/word/2010/wordml" xmlns:w15="http://schemas.microsoft.com/office/word/2012/wordml" xmlns:w16cex="http://schemas.microsoft.com/office/word/2018/wordml/cex" xmlns:w16cid="http://schemas.microsoft.com/office/word/2016/wordml/cid" xmlns:w16="http://schemas.microsoft.com/office/word/2018/wordml" xmlns:w16du="http://schemas.microsoft.com/office/word/2023/wordml/word16du" xmlns:w16sdtdh="http://schemas.microsoft.com/office/word/2020/wordml/sdtdatahash" xmlns:w16sdtfl="http://schemas.microsoft.com/office/word/2024/wordml/sdtformatlock" xmlns:w16se="http://schemas.microsoft.com/office/word/2015/wordml/symex" xmlns:wpg="http://schemas.microsoft.com/office/word/2010/wordprocessingGroup" xmlns:wpi="http://schemas.microsoft.com/office/word/2010/wordprocessingInk" xmlns:wne="http://schemas.microsoft.com/office/word/2006/wordml" xmlns:wps="http://schemas.microsoft.com/office/word/2010/wordprocessingShape" mc:Ignorable="w14 w15 w16se w16cid w16 w16cex w16sdtdh w16sdtfl w16du wp14">
   <w:body>
-    <w:p>
-      <w:pPr>
-        <w:ind w:rightChars="19" w:right="40"/>
-      </w:pPr>
-    </w:p>
-    <w:p>
-      <w:pPr>
-        <w:ind w:rightChars="19" w:right="40"/>
-      </w:pPr>
-      <w:r>
-        <w:rPr>
-          <w:rFonts w:hint="eastAsia"/>
-        </w:rPr>
-        <w:t>@list</w:t>
-      </w:r>
-      <w:r>
-        <w:t>{?</w:t>
-      </w:r>
-      <w:r>
-        <w:t>standardsKey</w:t>
-      </w:r>
-      <w:r>
-        <w:t>}</w:t>
-      </w:r>
-    </w:p>
     <w:tbl>
       <w:tblPr>
         <w:tblStyle w:val="ae"/>
@@ -34,59 +9,76 @@
         <w:tblLook w:val="04A0" w:firstRow="1" w:lastRow="0" w:firstColumn="1" w:lastColumn="0" w:noHBand="0" w:noVBand="1"/>
       </w:tblPr>
       <w:tblGrid>
-        <w:gridCol w:w="3304"/>
-        <w:gridCol w:w="3304"/>
-        <w:gridCol w:w="3304"/>
+        <w:gridCol w:w="2972"/>
+        <w:gridCol w:w="2197"/>
+        <w:gridCol w:w="2197"/>
+        <w:gridCol w:w="2410"/>
       </w:tblGrid>
       <w:tr>
         <w:tc>
           <w:tcPr>
-            <w:tcW w:w="3304" w:type="dxa"/>
-          </w:tcPr>
-          <w:p>
-            <w:pPr>
-              <w:ind w:rightChars="19" w:right="40"/>
-              <w:jc w:val="center"/>
-            </w:pPr>
-            <w:r>
-              <w:rPr>
-                <w:rFonts w:hint="eastAsia"/>
-              </w:rPr>
-              <w:t>Title1</w:t>
-            </w:r>
-          </w:p>
-        </w:tc>
-        <w:tc>
-          <w:tcPr>
-            <w:tcW w:w="3304" w:type="dxa"/>
-          </w:tcPr>
-          <w:p>
-            <w:pPr>
-              <w:ind w:rightChars="19" w:right="40"/>
-              <w:jc w:val="center"/>
-            </w:pPr>
-            <w:r>
-              <w:rPr>
-                <w:rFonts w:hint="eastAsia"/>
-              </w:rPr>
-              <w:t>Title2</w:t>
-            </w:r>
-          </w:p>
-        </w:tc>
-        <w:tc>
-          <w:tcPr>
-            <w:tcW w:w="3304" w:type="dxa"/>
-          </w:tcPr>
-          <w:p>
-            <w:pPr>
-              <w:ind w:rightChars="19" w:right="40"/>
-              <w:jc w:val="center"/>
-            </w:pPr>
-            <w:r>
-              <w:rPr>
-                <w:rFonts w:hint="eastAsia"/>
-              </w:rPr>
-              <w:t>Title3</w:t>
+            <w:tcW w:w="2972" w:type="dxa"/>
+          </w:tcPr>
+          <w:p>
+            <w:pPr>
+              <w:jc w:val="center"/>
+            </w:pPr>
+            <w:r>
+              <w:rPr>
+                <w:rFonts w:hint="eastAsia"/>
+              </w:rPr>
+              <w:t>标题</w:t>
+            </w:r>
+            <w:r>
+              <w:rPr>
+                <w:rFonts w:hint="eastAsia"/>
+              </w:rPr>
+              <w:t>1</w:t>
+            </w:r>
+          </w:p>
+        </w:tc>
+        <w:tc>
+          <w:tcPr>
+            <w:tcW w:w="4394" w:type="dxa"/>
+            <w:gridSpan w:val="2"/>
+          </w:tcPr>
+          <w:p>
+            <w:pPr>
+              <w:jc w:val="center"/>
+            </w:pPr>
+            <w:r>
+              <w:rPr>
+                <w:rFonts w:hint="eastAsia"/>
+              </w:rPr>
+              <w:t>标题</w:t>
+            </w:r>
+            <w:r>
+              <w:rPr>
+                <w:rFonts w:hint="eastAsia"/>
+              </w:rPr>
+              <w:t>2</w:t>
+            </w:r>
+          </w:p>
+        </w:tc>
+        <w:tc>
+          <w:tcPr>
+            <w:tcW w:w="2410" w:type="dxa"/>
+          </w:tcPr>
+          <w:p>
+            <w:pPr>
+              <w:jc w:val="center"/>
+            </w:pPr>
+            <w:r>
+              <w:rPr>
+                <w:rFonts w:hint="eastAsia"/>
+              </w:rPr>
+              <w:t>标题</w:t>
+            </w:r>
+            <w:r>
+              <w:rPr>
+                <w:rFonts w:hint="eastAsia"/>
+              </w:rPr>
+              <w:t>3</w:t>
             </w:r>
           </w:p>
         </w:tc>
@@ -94,11 +86,11 @@
       <w:tr>
         <w:tc>
           <w:tcPr>
-            <w:tcW w:w="3304" w:type="dxa"/>
-          </w:tcPr>
-          <w:p>
-            <w:pPr>
-              <w:ind w:rightChars="19" w:right="40"/>
+            <w:tcW w:w="2972" w:type="dxa"/>
+            <w:vAlign w:val="center"/>
+          </w:tcPr>
+          <w:p>
+            <w:pPr>
               <w:jc w:val="center"/>
             </w:pPr>
             <w:r>
@@ -108,29 +100,16 @@
               <w:t>{{</w:t>
             </w:r>
             <w:r>
-              <w:rPr>
-                <w:rFonts w:hint="eastAsia"/>
-              </w:rPr>
-              <w:t>@list</w:t>
-            </w:r>
-            <w:r>
-              <w:t>{</w:t>
-            </w:r>
-            <w:r>
-              <w:rPr>
-                <w:rFonts w:hint="eastAsia"/>
-              </w:rPr>
-              <w:t>tableKey</w:t>
-            </w:r>
-            <w:r>
-              <w:t>}</w:t>
-            </w:r>
+              <w:t>standards</w:t>
+            </w:r>
+            <w:proofErr w:type="gramStart"/>
             <w:r>
               <w:rPr>
                 <w:rFonts w:hint="eastAsia"/>
               </w:rPr>
               <w:t>}}[</w:t>
             </w:r>
+            <w:proofErr w:type="gramEnd"/>
             <w:r>
               <w:t>name</w:t>
             </w:r>
@@ -144,11 +123,11 @@
         </w:tc>
         <w:tc>
           <w:tcPr>
-            <w:tcW w:w="3304" w:type="dxa"/>
-          </w:tcPr>
-          <w:p>
-            <w:pPr>
-              <w:ind w:rightChars="19" w:right="40"/>
+            <w:tcW w:w="4394" w:type="dxa"/>
+            <w:gridSpan w:val="2"/>
+          </w:tcPr>
+          <w:p>
+            <w:pPr>
               <w:jc w:val="center"/>
             </w:pPr>
             <w:r>
@@ -158,6 +137,9 @@
               <w:t>[</w:t>
             </w:r>
             <w:r>
+              <w:rPr>
+                <w:rFonts w:hint="eastAsia"/>
+              </w:rPr>
               <w:t>no</w:t>
             </w:r>
             <w:r>
@@ -170,11 +152,12 @@
         </w:tc>
         <w:tc>
           <w:tcPr>
-            <w:tcW w:w="3304" w:type="dxa"/>
-          </w:tcPr>
-          <w:p>
-            <w:pPr>
-              <w:ind w:rightChars="19" w:right="40"/>
+            <w:tcW w:w="2410" w:type="dxa"/>
+            <w:vMerge w:val="restart"/>
+            <w:vAlign w:val="center"/>
+          </w:tcPr>
+          <w:p>
+            <w:pPr>
               <w:jc w:val="center"/>
             </w:pPr>
             <w:r>
@@ -184,7 +167,423 @@
               <w:t>[</w:t>
             </w:r>
             <w:r>
+              <w:t>uncertainty</w:t>
+            </w:r>
+            <w:r>
+              <w:rPr>
+                <w:rFonts w:hint="eastAsia"/>
+              </w:rPr>
+              <w:t>]</w:t>
+            </w:r>
+          </w:p>
+        </w:tc>
+      </w:tr>
+      <w:tr>
+        <w:tc>
+          <w:tcPr>
+            <w:tcW w:w="2972" w:type="dxa"/>
+          </w:tcPr>
+          <w:p>
+            <w:pPr>
+              <w:jc w:val="center"/>
+              <w:rPr>
+                <w:rFonts w:hint="eastAsia"/>
+              </w:rPr>
+            </w:pPr>
+            <w:r>
+              <w:rPr>
+                <w:rFonts w:hint="eastAsia"/>
+              </w:rPr>
+              <w:t>[</w:t>
+            </w:r>
+            <w:proofErr w:type="spellStart"/>
+            <w:r>
+              <w:t>certificateNo</w:t>
+            </w:r>
+            <w:proofErr w:type="spellEnd"/>
+            <w:r>
+              <w:rPr>
+                <w:rFonts w:hint="eastAsia"/>
+              </w:rPr>
+              <w:t>]</w:t>
+            </w:r>
+          </w:p>
+        </w:tc>
+        <w:tc>
+          <w:tcPr>
+            <w:tcW w:w="4394" w:type="dxa"/>
+            <w:gridSpan w:val="2"/>
+          </w:tcPr>
+          <w:p>
+            <w:pPr>
+              <w:jc w:val="center"/>
+            </w:pPr>
+            <w:r>
+              <w:rPr>
+                <w:rFonts w:hint="eastAsia"/>
+              </w:rPr>
+              <w:t>[</w:t>
+            </w:r>
+            <w:r>
+              <w:rPr>
+                <w:rFonts w:hint="eastAsia"/>
+              </w:rPr>
               <w:t>range</w:t>
+            </w:r>
+            <w:r>
+              <w:rPr>
+                <w:rFonts w:hint="eastAsia"/>
+              </w:rPr>
+              <w:t>]</w:t>
+            </w:r>
+          </w:p>
+        </w:tc>
+        <w:tc>
+          <w:tcPr>
+            <w:tcW w:w="2410" w:type="dxa"/>
+            <w:vMerge/>
+          </w:tcPr>
+          <w:p/>
+        </w:tc>
+      </w:tr>
+      <w:tr>
+        <w:tc>
+          <w:tcPr>
+            <w:tcW w:w="2972" w:type="dxa"/>
+          </w:tcPr>
+          <w:p>
+            <w:pPr>
+              <w:jc w:val="center"/>
+            </w:pPr>
+            <w:r>
+              <w:rPr>
+                <w:rFonts w:hint="eastAsia"/>
+              </w:rPr>
+              <w:t>标题</w:t>
+            </w:r>
+            <w:r>
+              <w:rPr>
+                <w:rFonts w:hint="eastAsia"/>
+              </w:rPr>
+              <w:t>1</w:t>
+            </w:r>
+          </w:p>
+        </w:tc>
+        <w:tc>
+          <w:tcPr>
+            <w:tcW w:w="4394" w:type="dxa"/>
+            <w:gridSpan w:val="2"/>
+          </w:tcPr>
+          <w:p>
+            <w:pPr>
+              <w:jc w:val="center"/>
+            </w:pPr>
+            <w:r>
+              <w:rPr>
+                <w:rFonts w:hint="eastAsia"/>
+              </w:rPr>
+              <w:t>标题</w:t>
+            </w:r>
+            <w:r>
+              <w:rPr>
+                <w:rFonts w:hint="eastAsia"/>
+              </w:rPr>
+              <w:t>2</w:t>
+            </w:r>
+          </w:p>
+        </w:tc>
+        <w:tc>
+          <w:tcPr>
+            <w:tcW w:w="2410" w:type="dxa"/>
+          </w:tcPr>
+          <w:p>
+            <w:pPr>
+              <w:jc w:val="center"/>
+            </w:pPr>
+            <w:r>
+              <w:rPr>
+                <w:rFonts w:hint="eastAsia"/>
+              </w:rPr>
+              <w:t>标题</w:t>
+            </w:r>
+            <w:r>
+              <w:rPr>
+                <w:rFonts w:hint="eastAsia"/>
+              </w:rPr>
+              <w:t>3</w:t>
+            </w:r>
+          </w:p>
+        </w:tc>
+      </w:tr>
+      <w:tr>
+        <w:tc>
+          <w:tcPr>
+            <w:tcW w:w="2972" w:type="dxa"/>
+            <w:vMerge w:val="restart"/>
+          </w:tcPr>
+          <w:p>
+            <w:pPr>
+              <w:jc w:val="center"/>
+            </w:pPr>
+            <w:r>
+              <w:rPr>
+                <w:rFonts w:hint="eastAsia"/>
+              </w:rPr>
+              <w:t>{{</w:t>
+            </w:r>
+            <w:r>
+              <w:t>standards</w:t>
+            </w:r>
+            <w:proofErr w:type="gramStart"/>
+            <w:r>
+              <w:rPr>
+                <w:rFonts w:hint="eastAsia"/>
+              </w:rPr>
+              <w:t>}}[</w:t>
+            </w:r>
+            <w:proofErr w:type="gramEnd"/>
+            <w:r>
+              <w:t>name</w:t>
+            </w:r>
+            <w:r>
+              <w:rPr>
+                <w:rFonts w:hint="eastAsia"/>
+              </w:rPr>
+              <w:t>]</w:t>
+            </w:r>
+          </w:p>
+        </w:tc>
+        <w:tc>
+          <w:tcPr>
+            <w:tcW w:w="4394" w:type="dxa"/>
+            <w:gridSpan w:val="2"/>
+          </w:tcPr>
+          <w:p>
+            <w:pPr>
+              <w:jc w:val="center"/>
+            </w:pPr>
+            <w:r>
+              <w:rPr>
+                <w:rFonts w:hint="eastAsia"/>
+              </w:rPr>
+              <w:t>[no]</w:t>
+            </w:r>
+          </w:p>
+        </w:tc>
+        <w:tc>
+          <w:tcPr>
+            <w:tcW w:w="2410" w:type="dxa"/>
+            <w:vMerge w:val="restart"/>
+          </w:tcPr>
+          <w:p>
+            <w:pPr>
+              <w:jc w:val="center"/>
+            </w:pPr>
+            <w:r>
+              <w:rPr>
+                <w:rFonts w:hint="eastAsia"/>
+              </w:rPr>
+              <w:t>[</w:t>
+            </w:r>
+            <w:r>
+              <w:t>uncertainty</w:t>
+            </w:r>
+            <w:r>
+              <w:rPr>
+                <w:rFonts w:hint="eastAsia"/>
+              </w:rPr>
+              <w:t>]</w:t>
+            </w:r>
+          </w:p>
+        </w:tc>
+      </w:tr>
+      <w:tr>
+        <w:tc>
+          <w:tcPr>
+            <w:tcW w:w="2972" w:type="dxa"/>
+            <w:vMerge/>
+          </w:tcPr>
+          <w:p/>
+        </w:tc>
+        <w:tc>
+          <w:tcPr>
+            <w:tcW w:w="4394" w:type="dxa"/>
+            <w:gridSpan w:val="2"/>
+          </w:tcPr>
+          <w:p>
+            <w:pPr>
+              <w:jc w:val="center"/>
+            </w:pPr>
+            <w:r>
+              <w:rPr>
+                <w:rFonts w:hint="eastAsia"/>
+              </w:rPr>
+              <w:t>[range]</w:t>
+            </w:r>
+          </w:p>
+        </w:tc>
+        <w:tc>
+          <w:tcPr>
+            <w:tcW w:w="2410" w:type="dxa"/>
+            <w:vMerge/>
+          </w:tcPr>
+          <w:p/>
+        </w:tc>
+      </w:tr>
+      <w:tr>
+        <w:tc>
+          <w:tcPr>
+            <w:tcW w:w="2972" w:type="dxa"/>
+          </w:tcPr>
+          <w:p>
+            <w:pPr>
+              <w:jc w:val="center"/>
+            </w:pPr>
+            <w:r>
+              <w:rPr>
+                <w:rFonts w:hint="eastAsia"/>
+              </w:rPr>
+              <w:t>标题</w:t>
+            </w:r>
+            <w:r>
+              <w:rPr>
+                <w:rFonts w:hint="eastAsia"/>
+              </w:rPr>
+              <w:t>1</w:t>
+            </w:r>
+          </w:p>
+        </w:tc>
+        <w:tc>
+          <w:tcPr>
+            <w:tcW w:w="4394" w:type="dxa"/>
+            <w:gridSpan w:val="2"/>
+          </w:tcPr>
+          <w:p>
+            <w:pPr>
+              <w:jc w:val="center"/>
+            </w:pPr>
+            <w:r>
+              <w:rPr>
+                <w:rFonts w:hint="eastAsia"/>
+              </w:rPr>
+              <w:t>标题</w:t>
+            </w:r>
+            <w:r>
+              <w:rPr>
+                <w:rFonts w:hint="eastAsia"/>
+              </w:rPr>
+              <w:t>2</w:t>
+            </w:r>
+          </w:p>
+        </w:tc>
+        <w:tc>
+          <w:tcPr>
+            <w:tcW w:w="2410" w:type="dxa"/>
+          </w:tcPr>
+          <w:p>
+            <w:pPr>
+              <w:jc w:val="center"/>
+            </w:pPr>
+            <w:r>
+              <w:rPr>
+                <w:rFonts w:hint="eastAsia"/>
+              </w:rPr>
+              <w:t>标题</w:t>
+            </w:r>
+            <w:r>
+              <w:rPr>
+                <w:rFonts w:hint="eastAsia"/>
+              </w:rPr>
+              <w:t>3</w:t>
+            </w:r>
+          </w:p>
+        </w:tc>
+      </w:tr>
+      <w:tr>
+        <w:tc>
+          <w:tcPr>
+            <w:tcW w:w="2972" w:type="dxa"/>
+          </w:tcPr>
+          <w:p>
+            <w:pPr>
+              <w:jc w:val="center"/>
+            </w:pPr>
+            <w:r>
+              <w:rPr>
+                <w:rFonts w:hint="eastAsia"/>
+              </w:rPr>
+              <w:t>{{</w:t>
+            </w:r>
+            <w:r>
+              <w:t>standards</w:t>
+            </w:r>
+            <w:proofErr w:type="gramStart"/>
+            <w:r>
+              <w:rPr>
+                <w:rFonts w:hint="eastAsia"/>
+              </w:rPr>
+              <w:t>}}[</w:t>
+            </w:r>
+            <w:proofErr w:type="gramEnd"/>
+            <w:r>
+              <w:t>name</w:t>
+            </w:r>
+            <w:r>
+              <w:rPr>
+                <w:rFonts w:hint="eastAsia"/>
+              </w:rPr>
+              <w:t>]</w:t>
+            </w:r>
+          </w:p>
+        </w:tc>
+        <w:tc>
+          <w:tcPr>
+            <w:tcW w:w="2197" w:type="dxa"/>
+          </w:tcPr>
+          <w:p>
+            <w:pPr>
+              <w:jc w:val="center"/>
+            </w:pPr>
+            <w:r>
+              <w:rPr>
+                <w:rFonts w:hint="eastAsia"/>
+              </w:rPr>
+              <w:t>[no]</w:t>
+            </w:r>
+          </w:p>
+        </w:tc>
+        <w:tc>
+          <w:tcPr>
+            <w:tcW w:w="2197" w:type="dxa"/>
+          </w:tcPr>
+          <w:p>
+            <w:pPr>
+              <w:jc w:val="center"/>
+            </w:pPr>
+            <w:r>
+              <w:rPr>
+                <w:rFonts w:hint="eastAsia"/>
+              </w:rPr>
+              <w:t>[range]</w:t>
+            </w:r>
+          </w:p>
+        </w:tc>
+        <w:tc>
+          <w:tcPr>
+            <w:tcW w:w="2410" w:type="dxa"/>
+          </w:tcPr>
+          <w:p>
+            <w:pPr>
+              <w:jc w:val="center"/>
+            </w:pPr>
+            <w:r>
+              <w:rPr>
+                <w:rFonts w:hint="eastAsia"/>
+              </w:rPr>
+              <w:t>[</w:t>
+            </w:r>
+            <w:r>
+              <w:t>uncertainty</w:t>
             </w:r>
             <w:r>
               <w:rPr>
@@ -196,120 +595,7 @@
         </w:tc>
       </w:tr>
     </w:tbl>
-    <w:p>
-      <w:pPr>
-        <w:ind w:rightChars="19" w:right="40"/>
-      </w:pPr>
-    </w:p>
-    <w:tbl>
-      <w:tblPr>
-        <w:tblStyle w:val="ae"/>
-        <w:tblW w:w="0" w:type="auto"/>
-        <w:tblLook w:val="04A0" w:firstRow="1" w:lastRow="0" w:firstColumn="1" w:lastColumn="0" w:noHBand="0" w:noVBand="1"/>
-      </w:tblPr>
-      <w:tblGrid>
-        <w:gridCol w:w="3304"/>
-        <w:gridCol w:w="3304"/>
-        <w:gridCol w:w="3304"/>
-      </w:tblGrid>
-      <w:tr>
-        <w:tc>
-          <w:tcPr>
-            <w:tcW w:w="3304" w:type="dxa"/>
-          </w:tcPr>
-          <w:p>
-            <w:pPr>
-              <w:ind w:rightChars="19" w:right="40"/>
-              <w:jc w:val="center"/>
-            </w:pPr>
-            <w:r>
-              <w:rPr>
-                <w:rFonts w:hint="eastAsia"/>
-              </w:rPr>
-              <w:t>TABLE2</w:t>
-            </w:r>
-          </w:p>
-        </w:tc>
-        <w:tc>
-          <w:tcPr>
-            <w:tcW w:w="3304" w:type="dxa"/>
-          </w:tcPr>
-          <w:p>
-            <w:pPr>
-              <w:ind w:rightChars="19" w:right="40"/>
-              <w:jc w:val="center"/>
-            </w:pPr>
-            <w:r>
-              <w:rPr>
-                <w:rFonts w:hint="eastAsia"/>
-              </w:rPr>
-              <w:t>TABLE2</w:t>
-            </w:r>
-          </w:p>
-        </w:tc>
-        <w:tc>
-          <w:tcPr>
-            <w:tcW w:w="3304" w:type="dxa"/>
-          </w:tcPr>
-          <w:p>
-            <w:pPr>
-              <w:ind w:rightChars="19" w:right="40"/>
-              <w:jc w:val="center"/>
-            </w:pPr>
-            <w:r>
-              <w:rPr>
-                <w:rFonts w:hint="eastAsia"/>
-              </w:rPr>
-              <w:t>TABLE2</w:t>
-            </w:r>
-          </w:p>
-        </w:tc>
-      </w:tr>
-    </w:tbl>
-    <w:p>
-      <w:pPr>
-        <w:ind w:rightChars="19" w:right="40"/>
-      </w:pPr>
-    </w:p>
-    <w:p>
-      <w:pPr>
-        <w:ind w:rightChars="19" w:right="40"/>
-      </w:pPr>
-      <w:r>
-        <w:rPr>
-          <w:rFonts w:hint="eastAsia"/>
-        </w:rPr>
-        <w:t>@list{</w:t>
-      </w:r>
-      <w:r>
-        <w:t>/</w:t>
-      </w:r>
-      <w:r>
-        <w:t>standardsKey</w:t>
-      </w:r>
-      <w:r>
-        <w:t>}</w:t>
-      </w:r>
-    </w:p>
-    <w:p>
-      <w:pPr>
-        <w:ind w:rightChars="19" w:right="40"/>
-      </w:pPr>
-    </w:p>
-    <w:p>
-      <w:pPr>
-        <w:ind w:rightChars="19" w:right="40"/>
-        <w:rPr>
-          <w:rFonts w:hint="eastAsia"/>
-        </w:rPr>
-      </w:pPr>
-      <w:r>
-        <w:rPr>
-          <w:rFonts w:hint="eastAsia"/>
-        </w:rPr>
-        <w:t>{{@img}}</w:t>
-      </w:r>
-    </w:p>
+    <w:p/>
     <w:sectPr>
       <w:pgSz w:w="11906" w:h="16838"/>
       <w:pgMar w:top="1440" w:right="991" w:bottom="1440" w:left="993" w:header="851" w:footer="992" w:gutter="0"/>
@@ -969,7 +1255,6 @@
   <w:style w:type="character" w:default="1" w:styleId="a0">
     <w:name w:val="Default Paragraph Font"/>
     <w:uiPriority w:val="1"/>
-    <w:semiHidden/>
     <w:unhideWhenUsed/>
   </w:style>
   <w:style w:type="table" w:default="1" w:styleId="a1">

</xml_diff>